<commit_message>
Slight correction on the 1st page
</commit_message>
<xml_diff>
--- a/Tests_etc/Midterm_Exam (Summer 2022)/INFO3111_Midterm_S2022.docx
+++ b/Tests_etc/Midterm_Exam (Summer 2022)/INFO3111_Midterm_S2022.docx
@@ -374,6 +374,14 @@
     </w:p>
     <w:p>
       <w:pPr>
+        <w:rPr>
+          <w:sz w:val="20"/>
+          <w:szCs w:val="20"/>
+        </w:rPr>
+      </w:pPr>
+    </w:p>
+    <w:p>
+      <w:pPr>
         <w:numPr>
           <w:ilvl w:val="0"/>
           <w:numId w:val="22"/>
@@ -393,14 +401,7 @@
           <w:sz w:val="20"/>
           <w:szCs w:val="20"/>
         </w:rPr>
-        <w:t xml:space="preserve">It is an “open </w:t>
-      </w:r>
-      <w:r>
-        <w:rPr>
-          <w:sz w:val="20"/>
-          <w:szCs w:val="20"/>
-        </w:rPr>
-        <w:t xml:space="preserve">computer” exam. You have access to any written materials and whatever is on your computer (including code from class or that you’ve written/modified), but you do </w:t>
+        <w:t xml:space="preserve">The questions are </w:t>
       </w:r>
       <w:r>
         <w:rPr>
@@ -417,45 +418,110 @@
           <w:sz w:val="20"/>
           <w:szCs w:val="20"/>
         </w:rPr>
-        <w:t xml:space="preserve"> have access to the internet (with the exception of uploading your solutions to FOL at the end) – to be clear: </w:t>
+        <w:t xml:space="preserve"> of equal weight. </w:t>
+      </w:r>
+      <w:r>
+        <w:rPr>
+          <w:sz w:val="20"/>
+          <w:szCs w:val="20"/>
+        </w:rPr>
+        <w:t xml:space="preserve">The exam has </w:t>
+      </w:r>
+      <w:r>
+        <w:rPr>
+          <w:b/>
+          <w:sz w:val="20"/>
+          <w:szCs w:val="20"/>
+        </w:rPr>
+        <w:t>four</w:t>
+      </w:r>
+      <w:r>
+        <w:rPr>
+          <w:sz w:val="20"/>
+          <w:szCs w:val="20"/>
+        </w:rPr>
+        <w:t xml:space="preserve"> </w:t>
+      </w:r>
+      <w:r>
+        <w:rPr>
+          <w:b/>
+          <w:sz w:val="20"/>
+          <w:szCs w:val="20"/>
+        </w:rPr>
+        <w:t>(</w:t>
+      </w:r>
+      <w:r>
+        <w:rPr>
+          <w:b/>
+          <w:sz w:val="20"/>
+          <w:szCs w:val="20"/>
+        </w:rPr>
+        <w:t>4</w:t>
+      </w:r>
+      <w:r>
+        <w:rPr>
+          <w:b/>
+          <w:sz w:val="20"/>
+          <w:szCs w:val="20"/>
+        </w:rPr>
+        <w:t>)</w:t>
+      </w:r>
+      <w:r>
+        <w:rPr>
+          <w:sz w:val="20"/>
+          <w:szCs w:val="20"/>
+        </w:rPr>
+        <w:t xml:space="preserve"> questions and </w:t>
+      </w:r>
+      <w:r>
+        <w:rPr>
+          <w:b/>
+          <w:sz w:val="20"/>
+          <w:szCs w:val="20"/>
+        </w:rPr>
+        <w:t>six</w:t>
+      </w:r>
+      <w:r>
+        <w:rPr>
+          <w:b/>
+          <w:sz w:val="20"/>
+          <w:szCs w:val="20"/>
+        </w:rPr>
+        <w:t xml:space="preserve"> (</w:t>
+      </w:r>
+      <w:bookmarkStart w:id="0" w:name="_GoBack"/>
+      <w:bookmarkEnd w:id="0"/>
+      <w:r>
+        <w:rPr>
+          <w:b/>
+          <w:sz w:val="20"/>
+          <w:szCs w:val="20"/>
+        </w:rPr>
+        <w:t>6</w:t>
+      </w:r>
+      <w:r>
+        <w:rPr>
+          <w:b/>
+          <w:sz w:val="20"/>
+          <w:szCs w:val="20"/>
+        </w:rPr>
+        <w:t>)</w:t>
+      </w:r>
+      <w:r>
+        <w:rPr>
+          <w:sz w:val="20"/>
+          <w:szCs w:val="20"/>
+        </w:rPr>
+        <w:t xml:space="preserve"> pages.</w:t>
       </w:r>
     </w:p>
     <w:p>
       <w:pPr>
-        <w:rPr>
-          <w:sz w:val="20"/>
-          <w:szCs w:val="20"/>
-        </w:rPr>
-      </w:pPr>
-    </w:p>
-    <w:p>
-      <w:pPr>
-        <w:pBdr>
-          <w:top w:val="single" w:sz="4" w:space="1" w:color="auto"/>
-          <w:left w:val="single" w:sz="4" w:space="4" w:color="auto"/>
-          <w:bottom w:val="single" w:sz="4" w:space="1" w:color="auto"/>
-          <w:right w:val="single" w:sz="4" w:space="4" w:color="auto"/>
-        </w:pBdr>
-        <w:ind w:left="426"/>
-        <w:jc w:val="center"/>
-        <w:rPr>
-          <w:i/>
-          <w:szCs w:val="20"/>
-        </w:rPr>
-      </w:pPr>
-      <w:r>
-        <w:rPr>
-          <w:i/>
-          <w:szCs w:val="20"/>
-        </w:rPr>
-        <w:t>If I see anything remotely “internet” or “network-y”, even if this is an accident on your part, then I will assume you are cheating and will proceed accordingly.</w:t>
-      </w:r>
-    </w:p>
-    <w:p>
-      <w:pPr>
-        <w:rPr>
-          <w:sz w:val="20"/>
-          <w:szCs w:val="20"/>
+        <w:tabs>
+          <w:tab w:val="num" w:pos="284"/>
+        </w:tabs>
+        <w:rPr>
+          <w:sz w:val="20"/>
         </w:rPr>
       </w:pPr>
     </w:p>
@@ -480,129 +546,93 @@
           <w:sz w:val="20"/>
           <w:szCs w:val="20"/>
         </w:rPr>
-        <w:t xml:space="preserve">The questions are </w:t>
-      </w:r>
-      <w:r>
-        <w:rPr>
-          <w:b/>
-          <w:i/>
-          <w:sz w:val="20"/>
-          <w:szCs w:val="20"/>
-          <w:u w:val="single"/>
-        </w:rPr>
-        <w:t>NOT</w:t>
-      </w:r>
-      <w:r>
-        <w:rPr>
-          <w:sz w:val="20"/>
-          <w:szCs w:val="20"/>
-        </w:rPr>
-        <w:t xml:space="preserve"> of equal weight. </w:t>
-      </w:r>
-      <w:r>
-        <w:rPr>
-          <w:sz w:val="20"/>
-          <w:szCs w:val="20"/>
-        </w:rPr>
-        <w:t xml:space="preserve">The exam has </w:t>
-      </w:r>
-      <w:r>
-        <w:rPr>
-          <w:b/>
-          <w:sz w:val="20"/>
-          <w:szCs w:val="20"/>
-        </w:rPr>
-        <w:t>four</w:t>
-      </w:r>
-      <w:r>
-        <w:rPr>
-          <w:sz w:val="20"/>
-          <w:szCs w:val="20"/>
-        </w:rPr>
-        <w:t xml:space="preserve"> </w:t>
-      </w:r>
-      <w:r>
-        <w:rPr>
-          <w:b/>
-          <w:sz w:val="20"/>
-          <w:szCs w:val="20"/>
-        </w:rPr>
-        <w:t>(</w:t>
-      </w:r>
-      <w:r>
-        <w:rPr>
-          <w:b/>
-          <w:sz w:val="20"/>
-          <w:szCs w:val="20"/>
-        </w:rPr>
-        <w:t>4</w:t>
-      </w:r>
-      <w:r>
-        <w:rPr>
-          <w:b/>
-          <w:sz w:val="20"/>
-          <w:szCs w:val="20"/>
-        </w:rPr>
-        <w:t>)</w:t>
-      </w:r>
-      <w:r>
-        <w:rPr>
-          <w:sz w:val="20"/>
-          <w:szCs w:val="20"/>
-        </w:rPr>
-        <w:t xml:space="preserve"> questions and </w:t>
-      </w:r>
-      <w:r>
-        <w:rPr>
-          <w:b/>
-          <w:sz w:val="20"/>
-          <w:szCs w:val="20"/>
-        </w:rPr>
-        <w:t>six</w:t>
-      </w:r>
-      <w:r>
-        <w:rPr>
-          <w:b/>
-          <w:sz w:val="20"/>
-          <w:szCs w:val="20"/>
-        </w:rPr>
-        <w:t xml:space="preserve"> (</w:t>
-      </w:r>
-      <w:bookmarkStart w:id="0" w:name="_GoBack"/>
-      <w:bookmarkEnd w:id="0"/>
-      <w:r>
-        <w:rPr>
-          <w:b/>
-          <w:sz w:val="20"/>
-          <w:szCs w:val="20"/>
-        </w:rPr>
-        <w:t>6</w:t>
-      </w:r>
-      <w:r>
-        <w:rPr>
-          <w:b/>
-          <w:sz w:val="20"/>
-          <w:szCs w:val="20"/>
-        </w:rPr>
-        <w:t>)</w:t>
-      </w:r>
-      <w:r>
-        <w:rPr>
-          <w:sz w:val="20"/>
-          <w:szCs w:val="20"/>
-        </w:rPr>
-        <w:t xml:space="preserve"> pages.</w:t>
+        <w:t>The answers may be one or a combination of the following:</w:t>
       </w:r>
     </w:p>
     <w:p>
       <w:pPr>
-        <w:tabs>
-          <w:tab w:val="num" w:pos="284"/>
-        </w:tabs>
-        <w:rPr>
-          <w:sz w:val="20"/>
-        </w:rPr>
-      </w:pPr>
+        <w:pStyle w:val="ListParagraph"/>
+        <w:tabs>
+          <w:tab w:val="num" w:pos="426"/>
+        </w:tabs>
+        <w:rPr>
+          <w:sz w:val="20"/>
+          <w:szCs w:val="20"/>
+        </w:rPr>
+      </w:pPr>
+    </w:p>
+    <w:p>
+      <w:pPr>
+        <w:numPr>
+          <w:ilvl w:val="1"/>
+          <w:numId w:val="22"/>
+        </w:numPr>
+        <w:tabs>
+          <w:tab w:val="num" w:pos="426"/>
+        </w:tabs>
+        <w:rPr>
+          <w:sz w:val="20"/>
+          <w:szCs w:val="20"/>
+        </w:rPr>
+      </w:pPr>
+      <w:r>
+        <w:rPr>
+          <w:sz w:val="20"/>
+          <w:szCs w:val="20"/>
+        </w:rPr>
+        <w:t>Short answer (in your own words)</w:t>
+      </w:r>
+    </w:p>
+    <w:p>
+      <w:pPr>
+        <w:numPr>
+          <w:ilvl w:val="1"/>
+          <w:numId w:val="22"/>
+        </w:numPr>
+        <w:tabs>
+          <w:tab w:val="num" w:pos="426"/>
+        </w:tabs>
+        <w:rPr>
+          <w:sz w:val="20"/>
+          <w:szCs w:val="20"/>
+        </w:rPr>
+      </w:pPr>
+      <w:r>
+        <w:rPr>
+          <w:sz w:val="20"/>
+          <w:szCs w:val="20"/>
+        </w:rPr>
+        <w:t>Snippets of code</w:t>
+      </w:r>
+    </w:p>
+    <w:p>
+      <w:pPr>
+        <w:numPr>
+          <w:ilvl w:val="1"/>
+          <w:numId w:val="22"/>
+        </w:numPr>
+        <w:tabs>
+          <w:tab w:val="num" w:pos="426"/>
+        </w:tabs>
+        <w:rPr>
+          <w:sz w:val="20"/>
+          <w:szCs w:val="20"/>
+        </w:rPr>
+      </w:pPr>
+      <w:r>
+        <w:rPr>
+          <w:sz w:val="20"/>
+          <w:szCs w:val="20"/>
+        </w:rPr>
+        <w:t xml:space="preserve">Complete running solutions </w:t>
+      </w:r>
+      <w:r>
+        <w:rPr>
+          <w:sz w:val="20"/>
+          <w:szCs w:val="20"/>
+        </w:rPr>
+        <w:br/>
+      </w:r>
     </w:p>
     <w:p>
       <w:pPr>
@@ -611,10 +641,8 @@
           <w:numId w:val="22"/>
         </w:numPr>
         <w:tabs>
-          <w:tab w:val="clear" w:pos="357"/>
-          <w:tab w:val="num" w:pos="284"/>
-        </w:tabs>
-        <w:ind w:left="426" w:hanging="426"/>
+          <w:tab w:val="num" w:pos="426"/>
+        </w:tabs>
         <w:rPr>
           <w:sz w:val="20"/>
           <w:szCs w:val="20"/>
@@ -622,15 +650,96 @@
       </w:pPr>
       <w:r>
         <w:rPr>
+          <w:b/>
           <w:sz w:val="20"/>
           <w:szCs w:val="20"/>
-        </w:rPr>
-        <w:t>The answers may be one or a combination of the following:</w:t>
+          <w:u w:val="single"/>
+        </w:rPr>
+        <w:t>CLEARLY</w:t>
+      </w:r>
+      <w:r>
+        <w:rPr>
+          <w:sz w:val="20"/>
+          <w:szCs w:val="20"/>
+        </w:rPr>
+        <w:t xml:space="preserve"> indicate which answer goes to which question. My </w:t>
+      </w:r>
+      <w:r>
+        <w:rPr>
+          <w:i/>
+          <w:sz w:val="20"/>
+          <w:szCs w:val="20"/>
+        </w:rPr>
+        <w:t>suggestion</w:t>
+      </w:r>
+      <w:r>
+        <w:rPr>
+          <w:sz w:val="20"/>
+          <w:szCs w:val="20"/>
+        </w:rPr>
+        <w:t xml:space="preserve"> is that you place each answer in its own folder, named “Question_01”, “Question_02” and so on (or something equally clear). Another option is to create a Visual Studio solution and add a number of projects – one per question – to it. If I can’t make heads or tails of what question is what, I probably won’t even mark it. </w:t>
+      </w:r>
+      <w:proofErr w:type="gramStart"/>
+      <w:r>
+        <w:rPr>
+          <w:sz w:val="20"/>
+          <w:szCs w:val="20"/>
+        </w:rPr>
+        <w:t>The except</w:t>
+      </w:r>
+      <w:proofErr w:type="gramEnd"/>
+      <w:r>
+        <w:rPr>
+          <w:sz w:val="20"/>
+          <w:szCs w:val="20"/>
+        </w:rPr>
+        <w:t xml:space="preserve"> to this is if the questions clearly “build” upon each other. </w:t>
+      </w:r>
+      <w:proofErr w:type="gramStart"/>
+      <w:r>
+        <w:rPr>
+          <w:sz w:val="20"/>
+          <w:szCs w:val="20"/>
+        </w:rPr>
+        <w:t>i.e</w:t>
+      </w:r>
+      <w:proofErr w:type="gramEnd"/>
+      <w:r>
+        <w:rPr>
+          <w:sz w:val="20"/>
+          <w:szCs w:val="20"/>
+        </w:rPr>
+        <w:t xml:space="preserve">. there doesn’t have to be </w:t>
+      </w:r>
+      <w:r>
+        <w:rPr>
+          <w:i/>
+          <w:sz w:val="20"/>
+          <w:szCs w:val="20"/>
+        </w:rPr>
+        <w:t xml:space="preserve">any </w:t>
+      </w:r>
+      <w:r>
+        <w:rPr>
+          <w:sz w:val="20"/>
+          <w:szCs w:val="20"/>
+        </w:rPr>
+        <w:t>change of the code/project to show the results of the question.</w:t>
+      </w:r>
+      <w:r>
+        <w:rPr>
+          <w:sz w:val="20"/>
+          <w:szCs w:val="20"/>
+        </w:rPr>
+        <w:br/>
       </w:r>
     </w:p>
     <w:p>
       <w:pPr>
-        <w:pStyle w:val="ListParagraph"/>
+        <w:numPr>
+          <w:ilvl w:val="0"/>
+          <w:numId w:val="22"/>
+        </w:numPr>
         <w:tabs>
           <w:tab w:val="num" w:pos="426"/>
         </w:tabs>
@@ -639,6 +748,328 @@
           <w:szCs w:val="20"/>
         </w:rPr>
       </w:pPr>
+      <w:r>
+        <w:rPr>
+          <w:sz w:val="20"/>
+          <w:szCs w:val="20"/>
+        </w:rPr>
+        <w:t xml:space="preserve">Do </w:t>
+      </w:r>
+      <w:r>
+        <w:rPr>
+          <w:b/>
+          <w:i/>
+          <w:sz w:val="20"/>
+          <w:szCs w:val="20"/>
+          <w:u w:val="single"/>
+        </w:rPr>
+        <w:t>NOT</w:t>
+      </w:r>
+      <w:r>
+        <w:rPr>
+          <w:sz w:val="20"/>
+          <w:szCs w:val="20"/>
+        </w:rPr>
+        <w:t xml:space="preserve"> do some clever “</w:t>
+      </w:r>
+      <w:r>
+        <w:rPr>
+          <w:i/>
+          <w:sz w:val="20"/>
+          <w:szCs w:val="20"/>
+          <w:u w:val="single"/>
+        </w:rPr>
+        <w:t>oh, you just have to comment/uncomment this block of code</w:t>
+      </w:r>
+      <w:r>
+        <w:rPr>
+          <w:sz w:val="20"/>
+          <w:szCs w:val="20"/>
+        </w:rPr>
+        <w:t>” nonsense.</w:t>
+      </w:r>
+      <w:r>
+        <w:rPr>
+          <w:sz w:val="20"/>
+          <w:szCs w:val="20"/>
+        </w:rPr>
+        <w:t xml:space="preserve"> However, if the questions </w:t>
+      </w:r>
+      <w:r>
+        <w:rPr>
+          <w:b/>
+          <w:i/>
+          <w:sz w:val="20"/>
+          <w:szCs w:val="20"/>
+          <w:u w:val="single"/>
+        </w:rPr>
+        <w:t>CLEARLY AND OBVIOUSLY</w:t>
+      </w:r>
+      <w:r>
+        <w:rPr>
+          <w:sz w:val="20"/>
+          <w:szCs w:val="20"/>
+        </w:rPr>
+        <w:t xml:space="preserve"> build on each other, you may combine them (like if one question places objects, then the next one moves objects around with the keys) – even so, </w:t>
+      </w:r>
+      <w:r>
+        <w:rPr>
+          <w:b/>
+          <w:sz w:val="20"/>
+          <w:szCs w:val="20"/>
+          <w:u w:val="single"/>
+        </w:rPr>
+        <w:t>MAKE IT  100% CLEAR</w:t>
+      </w:r>
+      <w:r>
+        <w:rPr>
+          <w:sz w:val="20"/>
+          <w:szCs w:val="20"/>
+        </w:rPr>
+        <w:t xml:space="preserve"> to me what questions the solution is attempting to answer. </w:t>
+      </w:r>
+      <w:r>
+        <w:rPr>
+          <w:sz w:val="20"/>
+          <w:szCs w:val="20"/>
+        </w:rPr>
+        <w:br/>
+      </w:r>
+    </w:p>
+    <w:p>
+      <w:pPr>
+        <w:numPr>
+          <w:ilvl w:val="0"/>
+          <w:numId w:val="22"/>
+        </w:numPr>
+        <w:tabs>
+          <w:tab w:val="num" w:pos="426"/>
+        </w:tabs>
+        <w:rPr>
+          <w:sz w:val="20"/>
+          <w:szCs w:val="20"/>
+        </w:rPr>
+      </w:pPr>
+      <w:r>
+        <w:rPr>
+          <w:sz w:val="20"/>
+          <w:szCs w:val="20"/>
+        </w:rPr>
+        <w:t xml:space="preserve">For applications: if it doesn’t build </w:t>
+      </w:r>
+      <w:r>
+        <w:rPr>
+          <w:sz w:val="20"/>
+          <w:szCs w:val="20"/>
+          <w:u w:val="single"/>
+        </w:rPr>
+        <w:t>and</w:t>
+      </w:r>
+      <w:r>
+        <w:rPr>
+          <w:sz w:val="20"/>
+          <w:szCs w:val="20"/>
+        </w:rPr>
+        <w:t xml:space="preserve"> run, </w:t>
+      </w:r>
+      <w:r>
+        <w:rPr>
+          <w:i/>
+          <w:sz w:val="20"/>
+          <w:szCs w:val="20"/>
+          <w:u w:val="single"/>
+        </w:rPr>
+        <w:t>it’s like you didn’t answer it</w:t>
+      </w:r>
+      <w:r>
+        <w:rPr>
+          <w:sz w:val="20"/>
+          <w:szCs w:val="20"/>
+        </w:rPr>
+        <w:t>. I’ll correct trivial, obvious problems</w:t>
+      </w:r>
+      <w:r>
+        <w:rPr>
+          <w:sz w:val="20"/>
+          <w:szCs w:val="20"/>
+        </w:rPr>
+        <w:t xml:space="preserve"> (like you clearly missed a semicolon, etc.)</w:t>
+      </w:r>
+      <w:r>
+        <w:rPr>
+          <w:sz w:val="20"/>
+          <w:szCs w:val="20"/>
+        </w:rPr>
+        <w:t>, but you need to be sure that it compiles and/or runs.</w:t>
+      </w:r>
+    </w:p>
+    <w:p>
+      <w:pPr>
+        <w:widowControl/>
+        <w:suppressAutoHyphens w:val="0"/>
+        <w:rPr>
+          <w:sz w:val="20"/>
+          <w:szCs w:val="20"/>
+        </w:rPr>
+      </w:pPr>
+    </w:p>
+    <w:p>
+      <w:pPr>
+        <w:numPr>
+          <w:ilvl w:val="0"/>
+          <w:numId w:val="22"/>
+        </w:numPr>
+        <w:tabs>
+          <w:tab w:val="clear" w:pos="357"/>
+          <w:tab w:val="num" w:pos="426"/>
+          <w:tab w:val="num" w:pos="567"/>
+        </w:tabs>
+        <w:ind w:left="426" w:hanging="426"/>
+        <w:rPr>
+          <w:sz w:val="20"/>
+        </w:rPr>
+      </w:pPr>
+      <w:r>
+        <w:rPr>
+          <w:b/>
+          <w:sz w:val="20"/>
+          <w:u w:val="single"/>
+        </w:rPr>
+        <w:t>If the solution does not build (and run), I will not mark it</w:t>
+      </w:r>
+      <w:r>
+        <w:rPr>
+          <w:sz w:val="20"/>
+        </w:rPr>
+        <w:t xml:space="preserve"> (so you will receive zero on questions that can't be built and/or won't run). When I say "run", I'm not speaking about some, random, unforeseen bug, but rather something that you should have obviously dealt with, like memory exceptions, etc.</w:t>
+      </w:r>
+      <w:r>
+        <w:rPr>
+          <w:sz w:val="20"/>
+        </w:rPr>
+        <w:br/>
+      </w:r>
+    </w:p>
+    <w:p>
+      <w:pPr>
+        <w:numPr>
+          <w:ilvl w:val="0"/>
+          <w:numId w:val="22"/>
+        </w:numPr>
+        <w:tabs>
+          <w:tab w:val="clear" w:pos="357"/>
+          <w:tab w:val="num" w:pos="426"/>
+          <w:tab w:val="num" w:pos="567"/>
+        </w:tabs>
+        <w:ind w:left="426" w:hanging="426"/>
+        <w:rPr>
+          <w:sz w:val="20"/>
+        </w:rPr>
+      </w:pPr>
+      <w:r>
+        <w:rPr>
+          <w:sz w:val="20"/>
+        </w:rPr>
+        <w:t>Unless otherwise indicated, all these solutions assume that you are creating/using a C++ project using Visual Studio 20</w:t>
+      </w:r>
+      <w:r>
+        <w:rPr>
+          <w:sz w:val="20"/>
+        </w:rPr>
+        <w:t>19 or 2022</w:t>
+      </w:r>
+      <w:r>
+        <w:rPr>
+          <w:sz w:val="20"/>
+        </w:rPr>
+        <w:t xml:space="preserve"> using the OpenGL 4.x API (with </w:t>
+      </w:r>
+      <w:r>
+        <w:rPr>
+          <w:sz w:val="20"/>
+        </w:rPr>
+        <w:t>GLFW, glad</w:t>
+      </w:r>
+      <w:r>
+        <w:rPr>
+          <w:sz w:val="20"/>
+        </w:rPr>
+        <w:t xml:space="preserve">, and GLM). </w:t>
+      </w:r>
+      <w:r>
+        <w:rPr>
+          <w:sz w:val="20"/>
+        </w:rPr>
+        <w:br/>
+      </w:r>
+    </w:p>
+    <w:p>
+      <w:pPr>
+        <w:numPr>
+          <w:ilvl w:val="0"/>
+          <w:numId w:val="22"/>
+        </w:numPr>
+        <w:tabs>
+          <w:tab w:val="clear" w:pos="357"/>
+          <w:tab w:val="num" w:pos="426"/>
+          <w:tab w:val="num" w:pos="567"/>
+        </w:tabs>
+        <w:ind w:left="426" w:hanging="426"/>
+        <w:rPr>
+          <w:sz w:val="20"/>
+        </w:rPr>
+      </w:pPr>
+      <w:r>
+        <w:rPr>
+          <w:sz w:val="20"/>
+        </w:rPr>
+        <w:t xml:space="preserve">Your solution may </w:t>
+      </w:r>
+      <w:r>
+        <w:rPr>
+          <w:b/>
+          <w:i/>
+          <w:sz w:val="20"/>
+          <w:u w:val="single"/>
+        </w:rPr>
+        <w:t>not</w:t>
+      </w:r>
+      <w:r>
+        <w:rPr>
+          <w:sz w:val="20"/>
+        </w:rPr>
+        <w:t xml:space="preserve"> contain any third party libraries (like boost) or </w:t>
+      </w:r>
+      <w:r>
+        <w:rPr>
+          <w:sz w:val="20"/>
+        </w:rPr>
+        <w:t xml:space="preserve">the following </w:t>
+      </w:r>
+      <w:r>
+        <w:rPr>
+          <w:sz w:val="20"/>
+        </w:rPr>
+        <w:t>C++11</w:t>
+      </w:r>
+      <w:r>
+        <w:rPr>
+          <w:sz w:val="20"/>
+        </w:rPr>
+        <w:t xml:space="preserve"> (or later) elements:</w:t>
+      </w:r>
+      <w:r>
+        <w:rPr>
+          <w:sz w:val="20"/>
+        </w:rPr>
+        <w:t xml:space="preserve"> </w:t>
+      </w:r>
+      <w:r>
+        <w:rPr>
+          <w:sz w:val="20"/>
+        </w:rPr>
+        <w:br/>
+      </w:r>
     </w:p>
     <w:p>
       <w:pPr>
@@ -646,20 +1077,15 @@
           <w:ilvl w:val="1"/>
           <w:numId w:val="22"/>
         </w:numPr>
-        <w:tabs>
-          <w:tab w:val="num" w:pos="426"/>
-        </w:tabs>
-        <w:rPr>
-          <w:sz w:val="20"/>
-          <w:szCs w:val="20"/>
-        </w:rPr>
-      </w:pPr>
-      <w:r>
-        <w:rPr>
-          <w:sz w:val="20"/>
-          <w:szCs w:val="20"/>
-        </w:rPr>
-        <w:t>Short answer (in your own words)</w:t>
+        <w:rPr>
+          <w:sz w:val="20"/>
+        </w:rPr>
+      </w:pPr>
+      <w:r>
+        <w:rPr>
+          <w:sz w:val="20"/>
+        </w:rPr>
+        <w:t>Smart pointers</w:t>
       </w:r>
     </w:p>
     <w:p>
@@ -668,20 +1094,27 @@
           <w:ilvl w:val="1"/>
           <w:numId w:val="22"/>
         </w:numPr>
-        <w:tabs>
-          <w:tab w:val="num" w:pos="426"/>
-        </w:tabs>
-        <w:rPr>
-          <w:sz w:val="20"/>
-          <w:szCs w:val="20"/>
-        </w:rPr>
-      </w:pPr>
-      <w:r>
-        <w:rPr>
-          <w:sz w:val="20"/>
-          <w:szCs w:val="20"/>
-        </w:rPr>
-        <w:t>Snippets of code</w:t>
+        <w:rPr>
+          <w:sz w:val="20"/>
+        </w:rPr>
+      </w:pPr>
+      <w:r>
+        <w:rPr>
+          <w:sz w:val="20"/>
+        </w:rPr>
+        <w:t>a</w:t>
+      </w:r>
+      <w:r>
+        <w:rPr>
+          <w:sz w:val="20"/>
+        </w:rPr>
+        <w:t>uto</w:t>
+      </w:r>
+      <w:r>
+        <w:rPr>
+          <w:sz w:val="20"/>
+        </w:rPr>
+        <w:t xml:space="preserve"> </w:t>
       </w:r>
     </w:p>
     <w:p>
@@ -690,590 +1123,15 @@
           <w:ilvl w:val="1"/>
           <w:numId w:val="22"/>
         </w:numPr>
-        <w:tabs>
-          <w:tab w:val="num" w:pos="426"/>
-        </w:tabs>
-        <w:rPr>
-          <w:sz w:val="20"/>
-          <w:szCs w:val="20"/>
-        </w:rPr>
-      </w:pPr>
-      <w:r>
-        <w:rPr>
-          <w:sz w:val="20"/>
-          <w:szCs w:val="20"/>
-        </w:rPr>
-        <w:t xml:space="preserve">Complete running solutions </w:t>
-      </w:r>
-      <w:r>
-        <w:rPr>
-          <w:sz w:val="20"/>
-          <w:szCs w:val="20"/>
-        </w:rPr>
-        <w:br/>
-      </w:r>
-    </w:p>
-    <w:p>
-      <w:pPr>
-        <w:numPr>
-          <w:ilvl w:val="0"/>
-          <w:numId w:val="22"/>
-        </w:numPr>
-        <w:tabs>
-          <w:tab w:val="num" w:pos="426"/>
-        </w:tabs>
-        <w:rPr>
-          <w:sz w:val="20"/>
-          <w:szCs w:val="20"/>
-        </w:rPr>
-      </w:pPr>
-      <w:r>
-        <w:rPr>
-          <w:b/>
-          <w:sz w:val="20"/>
-          <w:szCs w:val="20"/>
-          <w:u w:val="single"/>
-        </w:rPr>
-        <w:t>CLEARLY</w:t>
-      </w:r>
-      <w:r>
-        <w:rPr>
-          <w:sz w:val="20"/>
-          <w:szCs w:val="20"/>
-        </w:rPr>
-        <w:t xml:space="preserve"> indicate which answer goes to which question. My </w:t>
-      </w:r>
-      <w:r>
-        <w:rPr>
-          <w:i/>
-          <w:sz w:val="20"/>
-          <w:szCs w:val="20"/>
-        </w:rPr>
-        <w:t>suggestion</w:t>
-      </w:r>
-      <w:r>
-        <w:rPr>
-          <w:sz w:val="20"/>
-          <w:szCs w:val="20"/>
-        </w:rPr>
-        <w:t xml:space="preserve"> is that you place each answer in its own folder, named “Question_01”, “Question_02” and so on (or something equally clear). Another option is to create a Visual Studio solution and add a number of projects – one per question – to it. If I can’t make heads or tails of what question is what, I probably won’t even mark it. </w:t>
-      </w:r>
-      <w:proofErr w:type="gramStart"/>
-      <w:r>
-        <w:rPr>
-          <w:sz w:val="20"/>
-          <w:szCs w:val="20"/>
-        </w:rPr>
-        <w:t>The except</w:t>
-      </w:r>
-      <w:proofErr w:type="gramEnd"/>
-      <w:r>
-        <w:rPr>
-          <w:sz w:val="20"/>
-          <w:szCs w:val="20"/>
-        </w:rPr>
-        <w:t xml:space="preserve"> to this is if the questions clearly “build” upon each other. </w:t>
-      </w:r>
-      <w:proofErr w:type="gramStart"/>
-      <w:r>
-        <w:rPr>
-          <w:sz w:val="20"/>
-          <w:szCs w:val="20"/>
-        </w:rPr>
-        <w:t>i.e</w:t>
-      </w:r>
-      <w:proofErr w:type="gramEnd"/>
-      <w:r>
-        <w:rPr>
-          <w:sz w:val="20"/>
-          <w:szCs w:val="20"/>
-        </w:rPr>
-        <w:t xml:space="preserve">. there doesn’t have to be </w:t>
-      </w:r>
-      <w:r>
-        <w:rPr>
-          <w:i/>
-          <w:sz w:val="20"/>
-          <w:szCs w:val="20"/>
-        </w:rPr>
-        <w:t xml:space="preserve">any </w:t>
-      </w:r>
-      <w:r>
-        <w:rPr>
-          <w:sz w:val="20"/>
-          <w:szCs w:val="20"/>
-        </w:rPr>
-        <w:t>change of the code/project to show the results of the question.</w:t>
-      </w:r>
-      <w:r>
-        <w:rPr>
-          <w:sz w:val="20"/>
-          <w:szCs w:val="20"/>
-        </w:rPr>
-        <w:br/>
-      </w:r>
-    </w:p>
-    <w:p>
-      <w:pPr>
-        <w:numPr>
-          <w:ilvl w:val="0"/>
-          <w:numId w:val="22"/>
-        </w:numPr>
-        <w:tabs>
-          <w:tab w:val="num" w:pos="426"/>
-        </w:tabs>
-        <w:rPr>
-          <w:sz w:val="20"/>
-          <w:szCs w:val="20"/>
-        </w:rPr>
-      </w:pPr>
-      <w:r>
-        <w:rPr>
-          <w:sz w:val="20"/>
-          <w:szCs w:val="20"/>
-        </w:rPr>
-        <w:t xml:space="preserve">Do </w:t>
-      </w:r>
-      <w:r>
-        <w:rPr>
-          <w:b/>
-          <w:i/>
-          <w:sz w:val="20"/>
-          <w:szCs w:val="20"/>
-          <w:u w:val="single"/>
-        </w:rPr>
-        <w:t>NOT</w:t>
-      </w:r>
-      <w:r>
-        <w:rPr>
-          <w:sz w:val="20"/>
-          <w:szCs w:val="20"/>
-        </w:rPr>
-        <w:t xml:space="preserve"> do some clever “</w:t>
-      </w:r>
-      <w:r>
-        <w:rPr>
-          <w:i/>
-          <w:sz w:val="20"/>
-          <w:szCs w:val="20"/>
-          <w:u w:val="single"/>
-        </w:rPr>
-        <w:t>oh, you just have to comment/uncomment this block of code</w:t>
-      </w:r>
-      <w:r>
-        <w:rPr>
-          <w:sz w:val="20"/>
-          <w:szCs w:val="20"/>
-        </w:rPr>
-        <w:t>” nonsense.</w:t>
-      </w:r>
-      <w:r>
-        <w:rPr>
-          <w:sz w:val="20"/>
-          <w:szCs w:val="20"/>
-        </w:rPr>
-        <w:t xml:space="preserve"> However, if the questions </w:t>
-      </w:r>
-      <w:r>
-        <w:rPr>
-          <w:b/>
-          <w:i/>
-          <w:sz w:val="20"/>
-          <w:szCs w:val="20"/>
-          <w:u w:val="single"/>
-        </w:rPr>
-        <w:t>CLEARLY AND OBVIOUSLY</w:t>
-      </w:r>
-      <w:r>
-        <w:rPr>
-          <w:sz w:val="20"/>
-          <w:szCs w:val="20"/>
-        </w:rPr>
-        <w:t xml:space="preserve"> build on each other, you may combine them (like if one question places objects, then the next one moves objects around with the keys) – even so, </w:t>
-      </w:r>
-      <w:r>
-        <w:rPr>
-          <w:b/>
-          <w:sz w:val="20"/>
-          <w:szCs w:val="20"/>
-          <w:u w:val="single"/>
-        </w:rPr>
-        <w:t>MAKE IT  100% CLEAR</w:t>
-      </w:r>
-      <w:r>
-        <w:rPr>
-          <w:sz w:val="20"/>
-          <w:szCs w:val="20"/>
-        </w:rPr>
-        <w:t xml:space="preserve"> to me what questions the solution is attempting to answer. </w:t>
-      </w:r>
-      <w:r>
-        <w:rPr>
-          <w:sz w:val="20"/>
-          <w:szCs w:val="20"/>
-        </w:rPr>
-        <w:br/>
-      </w:r>
-    </w:p>
-    <w:p>
-      <w:pPr>
-        <w:numPr>
-          <w:ilvl w:val="0"/>
-          <w:numId w:val="22"/>
-        </w:numPr>
-        <w:tabs>
-          <w:tab w:val="num" w:pos="426"/>
-        </w:tabs>
-        <w:rPr>
-          <w:sz w:val="20"/>
-          <w:szCs w:val="20"/>
-        </w:rPr>
-      </w:pPr>
-      <w:r>
-        <w:rPr>
-          <w:sz w:val="20"/>
-          <w:szCs w:val="20"/>
-        </w:rPr>
-        <w:t>Place any written</w:t>
-      </w:r>
-      <w:r>
-        <w:rPr>
-          <w:sz w:val="20"/>
-          <w:szCs w:val="20"/>
-        </w:rPr>
-        <w:t xml:space="preserve"> (“essay” or short answer)</w:t>
-      </w:r>
-      <w:r>
-        <w:rPr>
-          <w:sz w:val="20"/>
-          <w:szCs w:val="20"/>
-        </w:rPr>
-        <w:t xml:space="preserve"> answers into a Word, RTF, or text file. Again, </w:t>
-      </w:r>
-      <w:r>
-        <w:rPr>
-          <w:i/>
-          <w:sz w:val="20"/>
-          <w:szCs w:val="20"/>
-          <w:u w:val="single"/>
-        </w:rPr>
-        <w:t>clearly</w:t>
-      </w:r>
-      <w:r>
-        <w:rPr>
-          <w:sz w:val="20"/>
-          <w:szCs w:val="20"/>
-        </w:rPr>
-        <w:t xml:space="preserve"> indicate which question you are answering.</w:t>
-      </w:r>
-      <w:r>
-        <w:rPr>
-          <w:sz w:val="20"/>
-          <w:szCs w:val="20"/>
-        </w:rPr>
-        <w:br/>
-      </w:r>
-    </w:p>
-    <w:p>
-      <w:pPr>
-        <w:numPr>
-          <w:ilvl w:val="0"/>
-          <w:numId w:val="22"/>
-        </w:numPr>
-        <w:tabs>
-          <w:tab w:val="num" w:pos="426"/>
-        </w:tabs>
-        <w:rPr>
-          <w:sz w:val="20"/>
-          <w:szCs w:val="20"/>
-        </w:rPr>
-      </w:pPr>
-      <w:r>
-        <w:rPr>
-          <w:sz w:val="20"/>
-          <w:szCs w:val="20"/>
-        </w:rPr>
-        <w:t xml:space="preserve">If you are combining answers (which is likely), </w:t>
-      </w:r>
-      <w:r>
-        <w:rPr>
-          <w:sz w:val="20"/>
-          <w:szCs w:val="20"/>
-          <w:u w:val="single"/>
-        </w:rPr>
-        <w:t>please indicate this</w:t>
-      </w:r>
-      <w:r>
-        <w:rPr>
-          <w:sz w:val="20"/>
-          <w:szCs w:val="20"/>
-        </w:rPr>
-        <w:t xml:space="preserve"> with a “readme” file or some note (</w:t>
-      </w:r>
-      <w:r>
-        <w:rPr>
-          <w:i/>
-          <w:sz w:val="20"/>
-          <w:szCs w:val="20"/>
-          <w:u w:val="single"/>
-        </w:rPr>
-        <w:t>not</w:t>
-      </w:r>
-      <w:r>
-        <w:rPr>
-          <w:sz w:val="20"/>
-          <w:szCs w:val="20"/>
-        </w:rPr>
-        <w:t xml:space="preserve"> buried in the source code somewhere).</w:t>
-      </w:r>
-      <w:r>
-        <w:rPr>
-          <w:sz w:val="20"/>
-          <w:szCs w:val="20"/>
-        </w:rPr>
-        <w:br/>
-      </w:r>
-    </w:p>
-    <w:p>
-      <w:pPr>
-        <w:numPr>
-          <w:ilvl w:val="0"/>
-          <w:numId w:val="22"/>
-        </w:numPr>
-        <w:tabs>
-          <w:tab w:val="num" w:pos="426"/>
-        </w:tabs>
-        <w:rPr>
-          <w:sz w:val="20"/>
-          <w:szCs w:val="20"/>
-        </w:rPr>
-      </w:pPr>
-      <w:r>
-        <w:rPr>
-          <w:sz w:val="20"/>
-          <w:szCs w:val="20"/>
-        </w:rPr>
-        <w:t xml:space="preserve">For applications: if it doesn’t build </w:t>
-      </w:r>
-      <w:r>
-        <w:rPr>
-          <w:sz w:val="20"/>
-          <w:szCs w:val="20"/>
-          <w:u w:val="single"/>
-        </w:rPr>
-        <w:t>and</w:t>
-      </w:r>
-      <w:r>
-        <w:rPr>
-          <w:sz w:val="20"/>
-          <w:szCs w:val="20"/>
-        </w:rPr>
-        <w:t xml:space="preserve"> run, </w:t>
-      </w:r>
-      <w:r>
-        <w:rPr>
-          <w:i/>
-          <w:sz w:val="20"/>
-          <w:szCs w:val="20"/>
-          <w:u w:val="single"/>
-        </w:rPr>
-        <w:t>it’s like you didn’t answer it</w:t>
-      </w:r>
-      <w:r>
-        <w:rPr>
-          <w:sz w:val="20"/>
-          <w:szCs w:val="20"/>
-        </w:rPr>
-        <w:t>. I’ll correct trivial, obvious problems</w:t>
-      </w:r>
-      <w:r>
-        <w:rPr>
-          <w:sz w:val="20"/>
-          <w:szCs w:val="20"/>
-        </w:rPr>
-        <w:t xml:space="preserve"> (like you clearly missed a semicolon, etc.)</w:t>
-      </w:r>
-      <w:r>
-        <w:rPr>
-          <w:sz w:val="20"/>
-          <w:szCs w:val="20"/>
-        </w:rPr>
-        <w:t>, but you need to be sure that it compiles and/or runs.</w:t>
-      </w:r>
-    </w:p>
-    <w:p>
-      <w:pPr>
-        <w:widowControl/>
-        <w:suppressAutoHyphens w:val="0"/>
-        <w:rPr>
-          <w:sz w:val="20"/>
-          <w:szCs w:val="20"/>
-        </w:rPr>
-      </w:pPr>
-    </w:p>
-    <w:p>
-      <w:pPr>
-        <w:numPr>
-          <w:ilvl w:val="0"/>
-          <w:numId w:val="22"/>
-        </w:numPr>
-        <w:tabs>
-          <w:tab w:val="clear" w:pos="357"/>
-          <w:tab w:val="num" w:pos="426"/>
-          <w:tab w:val="num" w:pos="567"/>
-        </w:tabs>
-        <w:ind w:left="426" w:hanging="426"/>
-        <w:rPr>
-          <w:sz w:val="20"/>
-        </w:rPr>
-      </w:pPr>
-      <w:r>
-        <w:rPr>
-          <w:b/>
-          <w:sz w:val="20"/>
-          <w:u w:val="single"/>
-        </w:rPr>
-        <w:t>If the solution does not build (and run), I will not mark it</w:t>
-      </w:r>
-      <w:r>
-        <w:rPr>
-          <w:sz w:val="20"/>
-        </w:rPr>
-        <w:t xml:space="preserve"> (so you will receive zero on questions that can't be built and/or won't run). When I say "run", I'm not speaking about some, random, unforeseen bug, but rather something that you should have obviously dealt with, like memory exceptions, etc.</w:t>
-      </w:r>
-      <w:r>
-        <w:rPr>
-          <w:sz w:val="20"/>
-        </w:rPr>
-        <w:br/>
-      </w:r>
-    </w:p>
-    <w:p>
-      <w:pPr>
-        <w:numPr>
-          <w:ilvl w:val="0"/>
-          <w:numId w:val="22"/>
-        </w:numPr>
-        <w:tabs>
-          <w:tab w:val="clear" w:pos="357"/>
-          <w:tab w:val="num" w:pos="426"/>
-          <w:tab w:val="num" w:pos="567"/>
-        </w:tabs>
-        <w:ind w:left="426" w:hanging="426"/>
-        <w:rPr>
-          <w:sz w:val="20"/>
-        </w:rPr>
-      </w:pPr>
-      <w:r>
-        <w:rPr>
-          <w:sz w:val="20"/>
-        </w:rPr>
-        <w:t>Unless otherwise indicated, all these solutions assume that you are creating/using a C++ project using Visual Studio 2008</w:t>
-      </w:r>
-      <w:r>
-        <w:rPr>
-          <w:sz w:val="20"/>
-        </w:rPr>
-        <w:t xml:space="preserve"> through 201</w:t>
-      </w:r>
-      <w:r>
-        <w:rPr>
-          <w:sz w:val="20"/>
-        </w:rPr>
-        <w:t>9</w:t>
-      </w:r>
-      <w:r>
-        <w:rPr>
-          <w:sz w:val="20"/>
-        </w:rPr>
-        <w:t xml:space="preserve"> using the OpenGL 4.x API (with </w:t>
-      </w:r>
-      <w:r>
-        <w:rPr>
-          <w:sz w:val="20"/>
-        </w:rPr>
-        <w:t>GLFW, glad</w:t>
-      </w:r>
-      <w:r>
-        <w:rPr>
-          <w:sz w:val="20"/>
-        </w:rPr>
-        <w:t xml:space="preserve">, and GLM). </w:t>
-      </w:r>
-      <w:r>
-        <w:rPr>
-          <w:sz w:val="20"/>
-        </w:rPr>
-        <w:br/>
-      </w:r>
-    </w:p>
-    <w:p>
-      <w:pPr>
-        <w:numPr>
-          <w:ilvl w:val="0"/>
-          <w:numId w:val="22"/>
-        </w:numPr>
-        <w:tabs>
-          <w:tab w:val="clear" w:pos="357"/>
-          <w:tab w:val="num" w:pos="426"/>
-          <w:tab w:val="num" w:pos="567"/>
-        </w:tabs>
-        <w:ind w:left="426" w:hanging="426"/>
-        <w:rPr>
-          <w:sz w:val="20"/>
-        </w:rPr>
-      </w:pPr>
-      <w:r>
-        <w:rPr>
-          <w:sz w:val="20"/>
-        </w:rPr>
-        <w:lastRenderedPageBreak/>
-        <w:t xml:space="preserve">Your solution may </w:t>
-      </w:r>
-      <w:r>
-        <w:rPr>
-          <w:b/>
-          <w:i/>
-          <w:sz w:val="20"/>
-          <w:u w:val="single"/>
-        </w:rPr>
-        <w:t>not</w:t>
-      </w:r>
-      <w:r>
-        <w:rPr>
-          <w:sz w:val="20"/>
-        </w:rPr>
-        <w:t xml:space="preserve"> contain any third party libraries (like boost) or </w:t>
-      </w:r>
-      <w:r>
-        <w:rPr>
-          <w:sz w:val="20"/>
-        </w:rPr>
-        <w:t xml:space="preserve">the following </w:t>
-      </w:r>
-      <w:r>
-        <w:rPr>
-          <w:sz w:val="20"/>
-        </w:rPr>
-        <w:t>C++11</w:t>
-      </w:r>
-      <w:r>
-        <w:rPr>
-          <w:sz w:val="20"/>
-        </w:rPr>
-        <w:t xml:space="preserve"> (or later) elements:</w:t>
-      </w:r>
-      <w:r>
-        <w:rPr>
-          <w:sz w:val="20"/>
-        </w:rPr>
-        <w:t xml:space="preserve"> </w:t>
-      </w:r>
-      <w:r>
-        <w:rPr>
-          <w:sz w:val="20"/>
-        </w:rPr>
-        <w:br/>
+        <w:rPr>
+          <w:sz w:val="20"/>
+        </w:rPr>
+      </w:pPr>
+      <w:r>
+        <w:rPr>
+          <w:sz w:val="20"/>
+        </w:rPr>
+        <w:t>Lambda function</w:t>
       </w:r>
     </w:p>
     <w:p>
@@ -1286,11 +1144,33 @@
           <w:sz w:val="20"/>
         </w:rPr>
       </w:pPr>
-      <w:r>
-        <w:rPr>
-          <w:sz w:val="20"/>
-        </w:rPr>
-        <w:t>Smart pointers</w:t>
+      <w:proofErr w:type="spellStart"/>
+      <w:r>
+        <w:rPr>
+          <w:sz w:val="20"/>
+        </w:rPr>
+        <w:t>Initializer</w:t>
+      </w:r>
+      <w:proofErr w:type="spellEnd"/>
+      <w:r>
+        <w:rPr>
+          <w:sz w:val="20"/>
+        </w:rPr>
+        <w:t xml:space="preserve"> List (other that the C/C++98 </w:t>
+      </w:r>
+      <w:proofErr w:type="spellStart"/>
+      <w:r>
+        <w:rPr>
+          <w:sz w:val="20"/>
+        </w:rPr>
+        <w:t>int</w:t>
+      </w:r>
+      <w:proofErr w:type="spellEnd"/>
+      <w:r>
+        <w:rPr>
+          <w:sz w:val="20"/>
+        </w:rPr>
+        <w:t xml:space="preserve"> array)</w:t>
       </w:r>
     </w:p>
     <w:p>
@@ -1307,114 +1187,29 @@
         <w:rPr>
           <w:sz w:val="20"/>
         </w:rPr>
-        <w:t>a</w:t>
-      </w:r>
-      <w:r>
-        <w:rPr>
-          <w:sz w:val="20"/>
-        </w:rPr>
-        <w:t>uto</w:t>
+        <w:t>Assignment of member variables i</w:t>
+      </w:r>
+      <w:r>
+        <w:rPr>
+          <w:sz w:val="20"/>
+        </w:rPr>
+        <w:t>nside the declaration of a class</w:t>
       </w:r>
       <w:r>
         <w:rPr>
           <w:sz w:val="20"/>
         </w:rPr>
         <w:t xml:space="preserve"> </w:t>
+      </w:r>
+      <w:r>
+        <w:rPr>
+          <w:sz w:val="20"/>
+        </w:rPr>
+        <w:br/>
       </w:r>
     </w:p>
     <w:p>
       <w:pPr>
-        <w:numPr>
-          <w:ilvl w:val="1"/>
-          <w:numId w:val="22"/>
-        </w:numPr>
-        <w:rPr>
-          <w:sz w:val="20"/>
-        </w:rPr>
-      </w:pPr>
-      <w:r>
-        <w:rPr>
-          <w:sz w:val="20"/>
-        </w:rPr>
-        <w:t>Lambda function</w:t>
-      </w:r>
-    </w:p>
-    <w:p>
-      <w:pPr>
-        <w:numPr>
-          <w:ilvl w:val="1"/>
-          <w:numId w:val="22"/>
-        </w:numPr>
-        <w:rPr>
-          <w:sz w:val="20"/>
-        </w:rPr>
-      </w:pPr>
-      <w:proofErr w:type="spellStart"/>
-      <w:r>
-        <w:rPr>
-          <w:sz w:val="20"/>
-        </w:rPr>
-        <w:t>Initializer</w:t>
-      </w:r>
-      <w:proofErr w:type="spellEnd"/>
-      <w:r>
-        <w:rPr>
-          <w:sz w:val="20"/>
-        </w:rPr>
-        <w:t xml:space="preserve"> List (other that the C/C++98 </w:t>
-      </w:r>
-      <w:proofErr w:type="spellStart"/>
-      <w:r>
-        <w:rPr>
-          <w:sz w:val="20"/>
-        </w:rPr>
-        <w:t>int</w:t>
-      </w:r>
-      <w:proofErr w:type="spellEnd"/>
-      <w:r>
-        <w:rPr>
-          <w:sz w:val="20"/>
-        </w:rPr>
-        <w:t xml:space="preserve"> array)</w:t>
-      </w:r>
-    </w:p>
-    <w:p>
-      <w:pPr>
-        <w:numPr>
-          <w:ilvl w:val="1"/>
-          <w:numId w:val="22"/>
-        </w:numPr>
-        <w:rPr>
-          <w:sz w:val="20"/>
-        </w:rPr>
-      </w:pPr>
-      <w:r>
-        <w:rPr>
-          <w:sz w:val="20"/>
-        </w:rPr>
-        <w:t>Assignment of member variables i</w:t>
-      </w:r>
-      <w:r>
-        <w:rPr>
-          <w:sz w:val="20"/>
-        </w:rPr>
-        <w:t>nside the declaration of a class</w:t>
-      </w:r>
-      <w:r>
-        <w:rPr>
-          <w:sz w:val="20"/>
-        </w:rPr>
-        <w:t xml:space="preserve"> </w:t>
-      </w:r>
-      <w:r>
-        <w:rPr>
-          <w:sz w:val="20"/>
-        </w:rPr>
-        <w:br/>
-      </w:r>
-    </w:p>
-    <w:p>
-      <w:pPr>
         <w:tabs>
           <w:tab w:val="num" w:pos="567"/>
         </w:tabs>
@@ -1491,7 +1286,14 @@
         <w:rPr>
           <w:sz w:val="20"/>
         </w:rPr>
-        <w:t xml:space="preserve"> However, if it sort of looks like you did it by accident/under the “stress of the exam”, then it’s possible I’ll ask you to change and resubmit it; it’s the situations where you seem to be well aware of what you’re doing, and are using these, anyway – those students will get zero. Imagine if I was your boss, and this was a requirement, and you ignored it... (I’d warn you, </w:t>
+        <w:t xml:space="preserve"> However, if it sort of looks like you did it by accident/under the “stress of the exam”, then it’s possible I’ll ask you to change and resubmit it; it’s the situations where you seem to be well aware of what you’re doing, and are using these, anyway – those students will get zero. Imagine if I was your boss, and this was a </w:t>
+      </w:r>
+      <w:r>
+        <w:rPr>
+          <w:sz w:val="20"/>
+        </w:rPr>
+        <w:lastRenderedPageBreak/>
+        <w:t xml:space="preserve">requirement, and you ignored it... (I’d warn you, </w:t>
       </w:r>
       <w:proofErr w:type="gramStart"/>
       <w:r>
@@ -2971,7 +2773,7 @@
         <w:rStyle w:val="PageNumber"/>
         <w:noProof/>
       </w:rPr>
-      <w:t>1</w:t>
+      <w:t>5</w:t>
     </w:r>
     <w:r>
       <w:rPr>
@@ -3062,7 +2864,7 @@
         <v:path o:extrusionok="f" gradientshapeok="t" o:connecttype="rect"/>
         <o:lock v:ext="edit" aspectratio="t"/>
       </v:shapetype>
-      <v:shape id="_x0000_i1032" type="#_x0000_t75" style="width:11.9pt;height:11.9pt" o:bullet="t">
+      <v:shape id="_x0000_i1026" type="#_x0000_t75" style="width:11.9pt;height:11.9pt" o:bullet="t">
         <v:imagedata r:id="rId1" o:title=""/>
       </v:shape>
     </w:pict>
@@ -9531,7 +9333,7 @@
 </file>
 
 <file path=customXml/itemProps1.xml><?xml version="1.0" encoding="utf-8"?>
-<ds:datastoreItem xmlns:ds="http://schemas.openxmlformats.org/officeDocument/2006/customXml" ds:itemID="{916320A9-BEDA-4B66-BB5F-8C19C288AFBF}">
+<ds:datastoreItem xmlns:ds="http://schemas.openxmlformats.org/officeDocument/2006/customXml" ds:itemID="{528436CF-C112-45D6-AF77-7CEC565D9AAB}">
   <ds:schemaRefs>
     <ds:schemaRef ds:uri="http://schemas.openxmlformats.org/officeDocument/2006/bibliography"/>
   </ds:schemaRefs>

</xml_diff>